<commit_message>
answered site tree questions
</commit_message>
<xml_diff>
--- a/TOB_Sitetree_v0.1.docx
+++ b/TOB_Sitetree_v0.1.docx
@@ -1,36 +1,25 @@
 
 <file path=word/document.xml><?xml version="1.0" encoding="utf-8"?>
-<w:document xmlns:o="urn:schemas-microsoft-com:office:office" xmlns:r="http://schemas.openxmlformats.org/officeDocument/2006/relationships" xmlns:v="urn:schemas-microsoft-com:vml" xmlns:w="http://schemas.openxmlformats.org/wordprocessingml/2006/main" xmlns:w10="urn:schemas-microsoft-com:office:word" xmlns:wp="http://schemas.openxmlformats.org/drawingml/2006/wordprocessingDrawing" xmlns:wps="http://schemas.microsoft.com/office/word/2010/wordprocessingShape" xmlns:wpg="http://schemas.microsoft.com/office/word/2010/wordprocessingGroup" xmlns:mc="http://schemas.openxmlformats.org/markup-compatibility/2006" xmlns:wp14="http://schemas.microsoft.com/office/word/2010/wordprocessingDrawing" xmlns:w14="http://schemas.microsoft.com/office/word/2010/wordml" mc:Ignorable="w14 wp14">
+<w:document xmlns:wpc="http://schemas.microsoft.com/office/word/2010/wordprocessingCanvas" xmlns:cx="http://schemas.microsoft.com/office/drawing/2014/chartex" xmlns:cx1="http://schemas.microsoft.com/office/drawing/2015/9/8/chartex" xmlns:cx2="http://schemas.microsoft.com/office/drawing/2015/10/21/chartex" xmlns:cx3="http://schemas.microsoft.com/office/drawing/2016/5/9/chartex" xmlns:cx4="http://schemas.microsoft.com/office/drawing/2016/5/10/chartex" xmlns:cx5="http://schemas.microsoft.com/office/drawing/2016/5/11/chartex" xmlns:cx6="http://schemas.microsoft.com/office/drawing/2016/5/12/chartex" xmlns:cx7="http://schemas.microsoft.com/office/drawing/2016/5/13/chartex" xmlns:cx8="http://schemas.microsoft.com/office/drawing/2016/5/14/chartex" xmlns:mc="http://schemas.openxmlformats.org/markup-compatibility/2006" xmlns:aink="http://schemas.microsoft.com/office/drawing/2016/ink" xmlns:am3d="http://schemas.microsoft.com/office/drawing/2017/model3d" xmlns:o="urn:schemas-microsoft-com:office:office" xmlns:r="http://schemas.openxmlformats.org/officeDocument/2006/relationships" xmlns:m="http://schemas.openxmlformats.org/officeDocument/2006/math" xmlns:v="urn:schemas-microsoft-com:vml" xmlns:wp14="http://schemas.microsoft.com/office/word/2010/wordprocessingDrawing" xmlns:wp="http://schemas.openxmlformats.org/drawingml/2006/wordprocessingDrawing" xmlns:w10="urn:schemas-microsoft-com:office:word" xmlns:w="http://schemas.openxmlformats.org/wordprocessingml/2006/main" xmlns:w14="http://schemas.microsoft.com/office/word/2010/wordml" xmlns:w15="http://schemas.microsoft.com/office/word/2012/wordml" xmlns:w16cid="http://schemas.microsoft.com/office/word/2016/wordml/cid" xmlns:w16se="http://schemas.microsoft.com/office/word/2015/wordml/symex" xmlns:wpg="http://schemas.microsoft.com/office/word/2010/wordprocessingGroup" xmlns:wpi="http://schemas.microsoft.com/office/word/2010/wordprocessingInk" xmlns:wne="http://schemas.microsoft.com/office/word/2006/wordml" xmlns:wps="http://schemas.microsoft.com/office/word/2010/wordprocessingShape" mc:Ignorable="w14 w15 w16se w16cid wp14">
   <w:body>
     <w:p>
       <w:pPr>
         <w:pStyle w:val="Title"/>
-        <w:rPr/>
-      </w:pPr>
-      <w:r>
-        <w:rPr>
-          <w:rFonts w:eastAsia="" w:cs="" w:cstheme="majorBidi" w:eastAsiaTheme="majorEastAsia"/>
-          <w:spacing w:val="-10"/>
-          <w:kern w:val="2"/>
-          <w:sz w:val="56"/>
-          <w:szCs w:val="56"/>
-        </w:rPr>
+      </w:pPr>
+      <w:r>
         <w:t>Updated</w:t>
       </w:r>
       <w:r>
-        <w:rPr/>
         <w:t xml:space="preserve"> site tree</w:t>
       </w:r>
     </w:p>
     <w:p>
-      <w:pPr>
-        <w:pStyle w:val="Normal"/>
-        <w:rPr/>
-      </w:pPr>
-      <w:r>
-        <w:rPr/>
+      <w:r>
+        <w:rPr>
+          <w:noProof/>
+        </w:rPr>
         <w:drawing>
-          <wp:anchor behindDoc="0" distT="0" distB="0" distL="0" distR="0" simplePos="0" locked="0" layoutInCell="1" allowOverlap="1" relativeHeight="2">
+          <wp:anchor distT="0" distB="0" distL="0" distR="0" simplePos="0" relativeHeight="2" behindDoc="0" locked="0" layoutInCell="1" allowOverlap="1" wp14:anchorId="17D710FE" wp14:editId="30B38F41">
             <wp:simplePos x="0" y="0"/>
             <wp:positionH relativeFrom="column">
               <wp:align>center</wp:align>
@@ -41,7 +30,7 @@
             <wp:extent cx="5731510" cy="6153150"/>
             <wp:effectExtent l="0" t="0" r="0" b="0"/>
             <wp:wrapSquare wrapText="largest"/>
-            <wp:docPr id="1" name="Image1" descr=""/>
+            <wp:docPr id="1" name="Image1"/>
             <wp:cNvGraphicFramePr>
               <a:graphicFrameLocks xmlns:a="http://schemas.openxmlformats.org/drawingml/2006/main" noChangeAspect="1"/>
             </wp:cNvGraphicFramePr>
@@ -49,13 +38,13 @@
               <a:graphicData uri="http://schemas.openxmlformats.org/drawingml/2006/picture">
                 <pic:pic xmlns:pic="http://schemas.openxmlformats.org/drawingml/2006/picture">
                   <pic:nvPicPr>
-                    <pic:cNvPr id="1" name="Image1" descr=""/>
+                    <pic:cNvPr id="1" name="Image1"/>
                     <pic:cNvPicPr>
                       <a:picLocks noChangeAspect="1" noChangeArrowheads="1"/>
                     </pic:cNvPicPr>
                   </pic:nvPicPr>
                   <pic:blipFill>
-                    <a:blip r:embed="rId2"/>
+                    <a:blip r:embed="rId5"/>
                     <a:stretch>
                       <a:fillRect/>
                     </a:stretch>
@@ -76,48 +65,18 @@
         </w:drawing>
       </w:r>
     </w:p>
-    <w:p>
-      <w:pPr>
-        <w:pStyle w:val="Normal"/>
-        <w:rPr/>
-      </w:pPr>
-      <w:r>
-        <w:rPr/>
-      </w:r>
-    </w:p>
-    <w:p>
-      <w:pPr>
-        <w:pStyle w:val="Normal"/>
-        <w:rPr/>
-      </w:pPr>
-      <w:r>
-        <w:rPr/>
-      </w:r>
-    </w:p>
-    <w:p>
-      <w:pPr>
-        <w:pStyle w:val="ListParagraph"/>
-        <w:numPr>
-          <w:ilvl w:val="0"/>
-          <w:numId w:val="0"/>
-        </w:numPr>
-        <w:ind w:left="1440" w:hanging="0"/>
-        <w:rPr/>
-      </w:pPr>
-      <w:r>
-        <w:rPr/>
+    <w:p/>
+    <w:p/>
+    <w:p>
+      <w:pPr>
+        <w:pStyle w:val="ListParagraph"/>
+        <w:ind w:left="1440"/>
+      </w:pPr>
+      <w:r>
         <w:t>We need some more inputs for the below points:</w:t>
       </w:r>
     </w:p>
-    <w:p>
-      <w:pPr>
-        <w:pStyle w:val="Normal"/>
-        <w:rPr/>
-      </w:pPr>
-      <w:r>
-        <w:rPr/>
-      </w:r>
-    </w:p>
+    <w:p/>
     <w:p>
       <w:pPr>
         <w:pStyle w:val="ListParagraph"/>
@@ -127,7 +86,6 @@
         </w:numPr>
         <w:rPr>
           <w:i/>
-          <w:i/>
           <w:iCs/>
         </w:rPr>
       </w:pPr>
@@ -148,16 +106,38 @@
         </w:numPr>
         <w:rPr>
           <w:i/>
+          <w:iCs/>
+        </w:rPr>
+      </w:pPr>
+      <w:r>
+        <w:rPr>
           <w:i/>
           <w:iCs/>
         </w:rPr>
-      </w:pPr>
+        <w:t xml:space="preserve">The client must be able to view a list of properties suggested by their </w:t>
+      </w:r>
+      <w:proofErr w:type="gramStart"/>
       <w:r>
         <w:rPr>
           <w:i/>
           <w:iCs/>
         </w:rPr>
-        <w:t>The client must be able to view a list of properties suggested by their agent, and be able to click on each one to go to a ‘property view’ page.</w:t>
+        <w:t>agent, and</w:t>
+      </w:r>
+      <w:proofErr w:type="gramEnd"/>
+      <w:r>
+        <w:rPr>
+          <w:i/>
+          <w:iCs/>
+        </w:rPr>
+        <w:t xml:space="preserve"> be </w:t>
+      </w:r>
+      <w:r>
+        <w:rPr>
+          <w:i/>
+          <w:iCs/>
+        </w:rPr>
+        <w:t>able to click on each one to go to a ‘property view’ page.</w:t>
       </w:r>
     </w:p>
     <w:p>
@@ -169,7 +149,6 @@
         </w:numPr>
         <w:rPr>
           <w:i/>
-          <w:i/>
           <w:iCs/>
         </w:rPr>
       </w:pPr>
@@ -190,35 +169,22 @@
         </w:numPr>
         <w:rPr>
           <w:i/>
+          <w:iCs/>
+        </w:rPr>
+      </w:pPr>
+      <w:r>
+        <w:rPr>
           <w:i/>
           <w:iCs/>
         </w:rPr>
-      </w:pPr>
-      <w:r>
-        <w:rPr>
-          <w:i/>
-          <w:iCs/>
-        </w:rPr>
         <w:t>They should also have a notifications page for changes from the agent.</w:t>
       </w:r>
     </w:p>
-    <w:p>
-      <w:pPr>
-        <w:pStyle w:val="Normal"/>
-        <w:rPr/>
-      </w:pPr>
-      <w:r>
-        <w:rPr/>
-      </w:r>
-    </w:p>
-    <w:p>
-      <w:pPr>
-        <w:pStyle w:val="ListParagraph"/>
-        <w:numPr>
-          <w:ilvl w:val="0"/>
-          <w:numId w:val="0"/>
-        </w:numPr>
-        <w:ind w:left="1440" w:hanging="0"/>
+    <w:p/>
+    <w:p>
+      <w:pPr>
+        <w:pStyle w:val="ListParagraph"/>
+        <w:ind w:left="1440"/>
         <w:rPr>
           <w:u w:val="single"/>
         </w:rPr>
@@ -237,25 +203,26 @@
           <w:ilvl w:val="0"/>
           <w:numId w:val="1"/>
         </w:numPr>
-        <w:rPr/>
-      </w:pPr>
-      <w:r>
-        <w:rPr/>
-        <w:t>In the “View property” screen, when an agent sends the property to a client, should one email be sent for every property share?</w:t>
-      </w:r>
-    </w:p>
-    <w:p>
-      <w:pPr>
-        <w:pStyle w:val="ListParagraph"/>
-        <w:numPr>
-          <w:ilvl w:val="0"/>
-          <w:numId w:val="0"/>
-        </w:numPr>
-        <w:ind w:left="1440" w:hanging="0"/>
-        <w:rPr/>
-      </w:pPr>
-      <w:r>
-        <w:rPr/>
+      </w:pPr>
+      <w:r>
+        <w:t>In the “View property” s</w:t>
+      </w:r>
+      <w:r>
+        <w:t xml:space="preserve">creen, when an agent sends the property to a client, should one email be sent for every property </w:t>
+      </w:r>
+      <w:proofErr w:type="gramStart"/>
+      <w:r>
+        <w:t>share?</w:t>
+      </w:r>
+      <w:proofErr w:type="gramEnd"/>
+    </w:p>
+    <w:p>
+      <w:pPr>
+        <w:pStyle w:val="ListParagraph"/>
+        <w:ind w:left="1440"/>
+      </w:pPr>
+      <w:r>
+        <w:t>Yes.</w:t>
       </w:r>
     </w:p>
     <w:p>
@@ -265,25 +232,18 @@
           <w:ilvl w:val="0"/>
           <w:numId w:val="1"/>
         </w:numPr>
-        <w:rPr/>
-      </w:pPr>
-      <w:r>
-        <w:rPr/>
+      </w:pPr>
+      <w:r>
         <w:t>Should it be one email per agent or one email containing all properties shared by all agents for a client?</w:t>
       </w:r>
     </w:p>
     <w:p>
       <w:pPr>
         <w:pStyle w:val="ListParagraph"/>
-        <w:numPr>
-          <w:ilvl w:val="0"/>
-          <w:numId w:val="0"/>
-        </w:numPr>
-        <w:ind w:left="1440" w:hanging="0"/>
-        <w:rPr/>
-      </w:pPr>
-      <w:r>
-        <w:rPr/>
+        <w:ind w:left="1440"/>
+      </w:pPr>
+      <w:r>
+        <w:t>Not sure what one email per agent means. A client should be emailed when their agent adds properties for them to view.</w:t>
       </w:r>
     </w:p>
     <w:p>
@@ -293,25 +253,21 @@
           <w:ilvl w:val="0"/>
           <w:numId w:val="1"/>
         </w:numPr>
-        <w:rPr/>
-      </w:pPr>
-      <w:r>
-        <w:rPr/>
-        <w:t xml:space="preserve">For viewing the list of upcoming inspections, should we include a separate screen? </w:t>
-      </w:r>
-    </w:p>
-    <w:p>
-      <w:pPr>
-        <w:pStyle w:val="ListParagraph"/>
-        <w:numPr>
-          <w:ilvl w:val="0"/>
-          <w:numId w:val="0"/>
-        </w:numPr>
-        <w:ind w:left="1440" w:hanging="0"/>
-        <w:rPr/>
-      </w:pPr>
-      <w:r>
-        <w:rPr/>
+      </w:pPr>
+      <w:r>
+        <w:t>For viewing the list of upcoming inspection</w:t>
+      </w:r>
+      <w:r>
+        <w:t xml:space="preserve">s, should we include a separate screen? </w:t>
+      </w:r>
+    </w:p>
+    <w:p>
+      <w:pPr>
+        <w:pStyle w:val="ListParagraph"/>
+        <w:ind w:left="1440"/>
+      </w:pPr>
+      <w:r>
+        <w:t>Yes.</w:t>
       </w:r>
     </w:p>
     <w:p>
@@ -321,10 +277,8 @@
           <w:ilvl w:val="0"/>
           <w:numId w:val="1"/>
         </w:numPr>
-        <w:rPr/>
-      </w:pPr>
-      <w:r>
-        <w:rPr/>
+      </w:pPr>
+      <w:r>
         <w:t xml:space="preserve">What kind of changes would be made by the agent in the property details? We assume, agents would be able to modify the details of </w:t>
       </w:r>
       <w:r>
@@ -334,22 +288,24 @@
         <w:t>only</w:t>
       </w:r>
       <w:r>
-        <w:rPr/>
-        <w:t xml:space="preserve"> the properties that they added themselves, as “Off market properties”. Please confirm.</w:t>
-      </w:r>
-    </w:p>
-    <w:p>
-      <w:pPr>
-        <w:pStyle w:val="ListParagraph"/>
-        <w:numPr>
-          <w:ilvl w:val="0"/>
-          <w:numId w:val="0"/>
-        </w:numPr>
-        <w:ind w:left="1440" w:hanging="0"/>
-        <w:rPr/>
-      </w:pPr>
-      <w:r>
-        <w:rPr/>
+        <w:t xml:space="preserve"> the properties that they added themselves, as “Off market properties”. Please c</w:t>
+      </w:r>
+      <w:r>
+        <w:t>onfirm.</w:t>
+      </w:r>
+    </w:p>
+    <w:p>
+      <w:pPr>
+        <w:pStyle w:val="ListParagraph"/>
+        <w:ind w:left="1440"/>
+      </w:pPr>
+      <w:proofErr w:type="gramStart"/>
+      <w:r>
+        <w:t>Yes</w:t>
+      </w:r>
+      <w:proofErr w:type="gramEnd"/>
+      <w:r>
+        <w:t xml:space="preserve"> they can change details of ‘off market properties’. For other properties they can add their own notes and images to be shared with their agency and clients.</w:t>
       </w:r>
     </w:p>
     <w:p>
@@ -359,65 +315,41 @@
           <w:ilvl w:val="0"/>
           <w:numId w:val="1"/>
         </w:numPr>
-        <w:rPr/>
-      </w:pPr>
-      <w:r>
-        <w:rPr/>
+      </w:pPr>
+      <w:r>
         <w:t>Kindly provide an example where client uploads images to a property for his own organizational purposes.</w:t>
       </w:r>
     </w:p>
     <w:p>
       <w:pPr>
-        <w:pStyle w:val="Normal"/>
-        <w:rPr/>
-      </w:pPr>
-      <w:r>
-        <w:rPr/>
-      </w:r>
-    </w:p>
-    <w:p>
-      <w:pPr>
-        <w:pStyle w:val="Normal"/>
-        <w:rPr/>
-      </w:pPr>
-      <w:r>
-        <w:rPr/>
-      </w:r>
-    </w:p>
-    <w:p>
-      <w:pPr>
-        <w:pStyle w:val="Normal"/>
-        <w:rPr/>
-      </w:pPr>
-      <w:r>
-        <w:rPr/>
-      </w:r>
-    </w:p>
-    <w:p>
-      <w:pPr>
-        <w:pStyle w:val="Normal"/>
-        <w:rPr/>
-      </w:pPr>
-      <w:r>
-        <w:rPr/>
-      </w:r>
-    </w:p>
+        <w:ind w:left="1440"/>
+      </w:pPr>
+      <w:r>
+        <w:t>If a client goes and inspects a property in person, they may take pictures, and wish to upload them to the app, so that when they look at the property in the app they can see their picture there.</w:t>
+      </w:r>
+      <w:bookmarkStart w:id="0" w:name="_GoBack"/>
+      <w:bookmarkEnd w:id="0"/>
+    </w:p>
+    <w:p/>
+    <w:p/>
+    <w:p/>
     <w:sectPr>
-      <w:type w:val="nextPage"/>
       <w:pgSz w:w="11906" w:h="16838"/>
-      <w:pgMar w:left="1440" w:right="1440" w:header="0" w:top="1440" w:footer="0" w:bottom="1440" w:gutter="0"/>
-      <w:pgNumType w:fmt="decimal"/>
-      <w:formProt w:val="false"/>
-      <w:textDirection w:val="lrTb"/>
-      <w:docGrid w:type="default" w:linePitch="360" w:charSpace="0"/>
+      <w:pgMar w:top="1440" w:right="1440" w:bottom="1440" w:left="1440" w:header="0" w:footer="0" w:gutter="0"/>
+      <w:cols w:space="720"/>
+      <w:formProt w:val="0"/>
+      <w:docGrid w:linePitch="360"/>
     </w:sectPr>
   </w:body>
 </w:document>
 </file>
 
 <file path=word/numbering.xml><?xml version="1.0" encoding="utf-8"?>
-<w:numbering xmlns:w="http://schemas.openxmlformats.org/wordprocessingml/2006/main" xmlns:o="urn:schemas-microsoft-com:office:office" xmlns:r="http://schemas.openxmlformats.org/officeDocument/2006/relationships" xmlns:v="urn:schemas-microsoft-com:vml">
-  <w:abstractNum w:abstractNumId="1">
+<w:numbering xmlns:wpc="http://schemas.microsoft.com/office/word/2010/wordprocessingCanvas" xmlns:cx="http://schemas.microsoft.com/office/drawing/2014/chartex" xmlns:cx1="http://schemas.microsoft.com/office/drawing/2015/9/8/chartex" xmlns:cx2="http://schemas.microsoft.com/office/drawing/2015/10/21/chartex" xmlns:cx3="http://schemas.microsoft.com/office/drawing/2016/5/9/chartex" xmlns:cx4="http://schemas.microsoft.com/office/drawing/2016/5/10/chartex" xmlns:cx5="http://schemas.microsoft.com/office/drawing/2016/5/11/chartex" xmlns:cx6="http://schemas.microsoft.com/office/drawing/2016/5/12/chartex" xmlns:cx7="http://schemas.microsoft.com/office/drawing/2016/5/13/chartex" xmlns:cx8="http://schemas.microsoft.com/office/drawing/2016/5/14/chartex" xmlns:mc="http://schemas.openxmlformats.org/markup-compatibility/2006" xmlns:aink="http://schemas.microsoft.com/office/drawing/2016/ink" xmlns:am3d="http://schemas.microsoft.com/office/drawing/2017/model3d" xmlns:o="urn:schemas-microsoft-com:office:office" xmlns:r="http://schemas.openxmlformats.org/officeDocument/2006/relationships" xmlns:m="http://schemas.openxmlformats.org/officeDocument/2006/math" xmlns:v="urn:schemas-microsoft-com:vml" xmlns:wp14="http://schemas.microsoft.com/office/word/2010/wordprocessingDrawing" xmlns:wp="http://schemas.openxmlformats.org/drawingml/2006/wordprocessingDrawing" xmlns:w10="urn:schemas-microsoft-com:office:word" xmlns:w="http://schemas.openxmlformats.org/wordprocessingml/2006/main" xmlns:w14="http://schemas.microsoft.com/office/word/2010/wordml" xmlns:w15="http://schemas.microsoft.com/office/word/2012/wordml" xmlns:w16cid="http://schemas.microsoft.com/office/word/2016/wordml/cid" xmlns:w16se="http://schemas.microsoft.com/office/word/2015/wordml/symex" xmlns:wpg="http://schemas.microsoft.com/office/word/2010/wordprocessingGroup" xmlns:wpi="http://schemas.microsoft.com/office/word/2010/wordprocessingInk" xmlns:wne="http://schemas.microsoft.com/office/word/2006/wordml" xmlns:wps="http://schemas.microsoft.com/office/word/2010/wordprocessingShape" mc:Ignorable="w14 w15 w16se w16cid wp14">
+  <w:abstractNum w:abstractNumId="0" w15:restartNumberingAfterBreak="0">
+    <w:nsid w:val="47BE1583"/>
+    <w:multiLevelType w:val="multilevel"/>
+    <w:tmpl w:val="F6966958"/>
     <w:lvl w:ilvl="0">
       <w:start w:val="1"/>
       <w:numFmt w:val="bullet"/>
@@ -440,7 +372,6 @@
       </w:pPr>
       <w:rPr>
         <w:rFonts w:ascii="Courier New" w:hAnsi="Courier New" w:cs="Courier New" w:hint="default"/>
-        <w:rFonts w:cs="Courier New"/>
       </w:rPr>
     </w:lvl>
     <w:lvl w:ilvl="2">
@@ -477,7 +408,6 @@
       </w:pPr>
       <w:rPr>
         <w:rFonts w:ascii="Courier New" w:hAnsi="Courier New" w:cs="Courier New" w:hint="default"/>
-        <w:rFonts w:cs="Courier New"/>
       </w:rPr>
     </w:lvl>
     <w:lvl w:ilvl="5">
@@ -514,7 +444,6 @@
       </w:pPr>
       <w:rPr>
         <w:rFonts w:ascii="Courier New" w:hAnsi="Courier New" w:cs="Courier New" w:hint="default"/>
-        <w:rFonts w:cs="Courier New"/>
       </w:rPr>
     </w:lvl>
     <w:lvl w:ilvl="8">
@@ -530,7 +459,10 @@
       </w:rPr>
     </w:lvl>
   </w:abstractNum>
-  <w:abstractNum w:abstractNumId="2">
+  <w:abstractNum w:abstractNumId="1" w15:restartNumberingAfterBreak="0">
+    <w:nsid w:val="6D7500DB"/>
+    <w:multiLevelType w:val="multilevel"/>
+    <w:tmpl w:val="1BCA812A"/>
     <w:lvl w:ilvl="0">
       <w:start w:val="1"/>
       <w:numFmt w:val="none"/>
@@ -538,7 +470,7 @@
       <w:lvlText w:val=""/>
       <w:lvlJc w:val="left"/>
       <w:pPr>
-        <w:ind w:left="0" w:hanging="0"/>
+        <w:ind w:left="0" w:firstLine="0"/>
       </w:pPr>
     </w:lvl>
     <w:lvl w:ilvl="1">
@@ -548,7 +480,7 @@
       <w:lvlText w:val=""/>
       <w:lvlJc w:val="left"/>
       <w:pPr>
-        <w:ind w:left="0" w:hanging="0"/>
+        <w:ind w:left="0" w:firstLine="0"/>
       </w:pPr>
     </w:lvl>
     <w:lvl w:ilvl="2">
@@ -558,7 +490,7 @@
       <w:lvlText w:val=""/>
       <w:lvlJc w:val="left"/>
       <w:pPr>
-        <w:ind w:left="0" w:hanging="0"/>
+        <w:ind w:left="0" w:firstLine="0"/>
       </w:pPr>
     </w:lvl>
     <w:lvl w:ilvl="3">
@@ -568,7 +500,7 @@
       <w:lvlText w:val=""/>
       <w:lvlJc w:val="left"/>
       <w:pPr>
-        <w:ind w:left="0" w:hanging="0"/>
+        <w:ind w:left="0" w:firstLine="0"/>
       </w:pPr>
     </w:lvl>
     <w:lvl w:ilvl="4">
@@ -578,7 +510,7 @@
       <w:lvlText w:val=""/>
       <w:lvlJc w:val="left"/>
       <w:pPr>
-        <w:ind w:left="0" w:hanging="0"/>
+        <w:ind w:left="0" w:firstLine="0"/>
       </w:pPr>
     </w:lvl>
     <w:lvl w:ilvl="5">
@@ -588,7 +520,7 @@
       <w:lvlText w:val=""/>
       <w:lvlJc w:val="left"/>
       <w:pPr>
-        <w:ind w:left="0" w:hanging="0"/>
+        <w:ind w:left="0" w:firstLine="0"/>
       </w:pPr>
     </w:lvl>
     <w:lvl w:ilvl="6">
@@ -598,7 +530,7 @@
       <w:lvlText w:val=""/>
       <w:lvlJc w:val="left"/>
       <w:pPr>
-        <w:ind w:left="0" w:hanging="0"/>
+        <w:ind w:left="0" w:firstLine="0"/>
       </w:pPr>
     </w:lvl>
     <w:lvl w:ilvl="7">
@@ -608,7 +540,7 @@
       <w:lvlText w:val=""/>
       <w:lvlJc w:val="left"/>
       <w:pPr>
-        <w:ind w:left="0" w:hanging="0"/>
+        <w:ind w:left="0" w:firstLine="0"/>
       </w:pPr>
     </w:lvl>
     <w:lvl w:ilvl="8">
@@ -618,45 +550,43 @@
       <w:lvlText w:val=""/>
       <w:lvlJc w:val="left"/>
       <w:pPr>
-        <w:ind w:left="0" w:hanging="0"/>
+        <w:ind w:left="0" w:firstLine="0"/>
       </w:pPr>
     </w:lvl>
   </w:abstractNum>
   <w:num w:numId="1">
-    <w:abstractNumId w:val="1"/>
+    <w:abstractNumId w:val="0"/>
   </w:num>
   <w:num w:numId="2">
-    <w:abstractNumId w:val="2"/>
+    <w:abstractNumId w:val="1"/>
   </w:num>
 </w:numbering>
 </file>
 
 <file path=word/styles.xml><?xml version="1.0" encoding="utf-8"?>
-<w:styles xmlns:w="http://schemas.openxmlformats.org/wordprocessingml/2006/main" xmlns:w14="http://schemas.microsoft.com/office/word/2010/wordml" xmlns:mc="http://schemas.openxmlformats.org/markup-compatibility/2006" mc:Ignorable="w14">
+<w:styles xmlns:mc="http://schemas.openxmlformats.org/markup-compatibility/2006" xmlns:r="http://schemas.openxmlformats.org/officeDocument/2006/relationships" xmlns:w="http://schemas.openxmlformats.org/wordprocessingml/2006/main" xmlns:w14="http://schemas.microsoft.com/office/word/2010/wordml" xmlns:w15="http://schemas.microsoft.com/office/word/2012/wordml" xmlns:w16cid="http://schemas.microsoft.com/office/word/2016/wordml/cid" xmlns:w16se="http://schemas.microsoft.com/office/word/2015/wordml/symex" mc:Ignorable="w14 w15 w16se w16cid">
   <w:docDefaults>
     <w:rPrDefault>
       <w:rPr>
-        <w:rFonts w:ascii="Calibri" w:hAnsi="Calibri" w:eastAsia="Calibri" w:cs="" w:asciiTheme="minorHAnsi" w:cstheme="minorBidi" w:eastAsiaTheme="minorHAnsi" w:hAnsiTheme="minorHAnsi"/>
+        <w:rFonts w:asciiTheme="minorHAnsi" w:eastAsiaTheme="minorHAnsi" w:hAnsiTheme="minorHAnsi" w:cstheme="minorBidi"/>
         <w:sz w:val="24"/>
         <w:szCs w:val="24"/>
         <w:lang w:val="en-AU" w:eastAsia="en-US" w:bidi="ar-SA"/>
       </w:rPr>
     </w:rPrDefault>
-    <w:pPrDefault>
-      <w:pPr/>
-    </w:pPrDefault>
+    <w:pPrDefault/>
   </w:docDefaults>
   <w:latentStyles w:defLockedState="0" w:defUIPriority="99" w:defSemiHidden="0" w:defUnhideWhenUsed="0" w:defQFormat="0" w:count="376">
     <w:lsdException w:name="Normal" w:uiPriority="0" w:qFormat="1"/>
     <w:lsdException w:name="heading 1" w:uiPriority="9" w:qFormat="1"/>
-    <w:lsdException w:name="heading 2" w:uiPriority="9" w:semiHidden="1" w:unhideWhenUsed="1" w:qFormat="1"/>
-    <w:lsdException w:name="heading 3" w:uiPriority="9" w:semiHidden="1" w:unhideWhenUsed="1" w:qFormat="1"/>
-    <w:lsdException w:name="heading 4" w:uiPriority="9" w:semiHidden="1" w:unhideWhenUsed="1" w:qFormat="1"/>
-    <w:lsdException w:name="heading 5" w:uiPriority="9" w:semiHidden="1" w:unhideWhenUsed="1" w:qFormat="1"/>
-    <w:lsdException w:name="heading 6" w:uiPriority="9" w:semiHidden="1" w:unhideWhenUsed="1" w:qFormat="1"/>
-    <w:lsdException w:name="heading 7" w:uiPriority="9" w:semiHidden="1" w:unhideWhenUsed="1" w:qFormat="1"/>
-    <w:lsdException w:name="heading 8" w:uiPriority="9" w:semiHidden="1" w:unhideWhenUsed="1" w:qFormat="1"/>
-    <w:lsdException w:name="heading 9" w:uiPriority="9" w:semiHidden="1" w:unhideWhenUsed="1" w:qFormat="1"/>
+    <w:lsdException w:name="heading 2" w:semiHidden="1" w:uiPriority="9" w:unhideWhenUsed="1" w:qFormat="1"/>
+    <w:lsdException w:name="heading 3" w:semiHidden="1" w:uiPriority="9" w:unhideWhenUsed="1" w:qFormat="1"/>
+    <w:lsdException w:name="heading 4" w:semiHidden="1" w:uiPriority="9" w:unhideWhenUsed="1" w:qFormat="1"/>
+    <w:lsdException w:name="heading 5" w:semiHidden="1" w:uiPriority="9" w:unhideWhenUsed="1" w:qFormat="1"/>
+    <w:lsdException w:name="heading 6" w:semiHidden="1" w:uiPriority="9" w:unhideWhenUsed="1" w:qFormat="1"/>
+    <w:lsdException w:name="heading 7" w:semiHidden="1" w:uiPriority="9" w:unhideWhenUsed="1" w:qFormat="1"/>
+    <w:lsdException w:name="heading 8" w:semiHidden="1" w:uiPriority="9" w:unhideWhenUsed="1" w:qFormat="1"/>
+    <w:lsdException w:name="heading 9" w:semiHidden="1" w:uiPriority="9" w:unhideWhenUsed="1" w:qFormat="1"/>
     <w:lsdException w:name="index 1" w:semiHidden="1" w:unhideWhenUsed="1"/>
     <w:lsdException w:name="index 2" w:semiHidden="1" w:unhideWhenUsed="1"/>
     <w:lsdException w:name="index 3" w:semiHidden="1" w:unhideWhenUsed="1"/>
@@ -666,22 +596,22 @@
     <w:lsdException w:name="index 7" w:semiHidden="1" w:unhideWhenUsed="1"/>
     <w:lsdException w:name="index 8" w:semiHidden="1" w:unhideWhenUsed="1"/>
     <w:lsdException w:name="index 9" w:semiHidden="1" w:unhideWhenUsed="1"/>
-    <w:lsdException w:name="toc 1" w:uiPriority="39" w:semiHidden="1" w:unhideWhenUsed="1"/>
-    <w:lsdException w:name="toc 2" w:uiPriority="39" w:semiHidden="1" w:unhideWhenUsed="1"/>
-    <w:lsdException w:name="toc 3" w:uiPriority="39" w:semiHidden="1" w:unhideWhenUsed="1"/>
-    <w:lsdException w:name="toc 4" w:uiPriority="39" w:semiHidden="1" w:unhideWhenUsed="1"/>
-    <w:lsdException w:name="toc 5" w:uiPriority="39" w:semiHidden="1" w:unhideWhenUsed="1"/>
-    <w:lsdException w:name="toc 6" w:uiPriority="39" w:semiHidden="1" w:unhideWhenUsed="1"/>
-    <w:lsdException w:name="toc 7" w:uiPriority="39" w:semiHidden="1" w:unhideWhenUsed="1"/>
-    <w:lsdException w:name="toc 8" w:uiPriority="39" w:semiHidden="1" w:unhideWhenUsed="1"/>
-    <w:lsdException w:name="toc 9" w:uiPriority="39" w:semiHidden="1" w:unhideWhenUsed="1"/>
+    <w:lsdException w:name="toc 1" w:semiHidden="1" w:uiPriority="39" w:unhideWhenUsed="1"/>
+    <w:lsdException w:name="toc 2" w:semiHidden="1" w:uiPriority="39" w:unhideWhenUsed="1"/>
+    <w:lsdException w:name="toc 3" w:semiHidden="1" w:uiPriority="39" w:unhideWhenUsed="1"/>
+    <w:lsdException w:name="toc 4" w:semiHidden="1" w:uiPriority="39" w:unhideWhenUsed="1"/>
+    <w:lsdException w:name="toc 5" w:semiHidden="1" w:uiPriority="39" w:unhideWhenUsed="1"/>
+    <w:lsdException w:name="toc 6" w:semiHidden="1" w:uiPriority="39" w:unhideWhenUsed="1"/>
+    <w:lsdException w:name="toc 7" w:semiHidden="1" w:uiPriority="39" w:unhideWhenUsed="1"/>
+    <w:lsdException w:name="toc 8" w:semiHidden="1" w:uiPriority="39" w:unhideWhenUsed="1"/>
+    <w:lsdException w:name="toc 9" w:semiHidden="1" w:uiPriority="39" w:unhideWhenUsed="1"/>
     <w:lsdException w:name="Normal Indent" w:semiHidden="1" w:unhideWhenUsed="1"/>
     <w:lsdException w:name="footnote text" w:semiHidden="1" w:unhideWhenUsed="1"/>
     <w:lsdException w:name="annotation text" w:semiHidden="1" w:unhideWhenUsed="1"/>
     <w:lsdException w:name="header" w:semiHidden="1" w:unhideWhenUsed="1"/>
     <w:lsdException w:name="footer" w:semiHidden="1" w:unhideWhenUsed="1"/>
     <w:lsdException w:name="index heading" w:semiHidden="1" w:unhideWhenUsed="1"/>
-    <w:lsdException w:name="caption" w:uiPriority="35" w:semiHidden="1" w:unhideWhenUsed="1" w:qFormat="1"/>
+    <w:lsdException w:name="caption" w:semiHidden="1" w:uiPriority="35" w:unhideWhenUsed="1" w:qFormat="1"/>
     <w:lsdException w:name="table of figures" w:semiHidden="1" w:unhideWhenUsed="1"/>
     <w:lsdException w:name="envelope address" w:semiHidden="1" w:unhideWhenUsed="1"/>
     <w:lsdException w:name="envelope return" w:semiHidden="1" w:unhideWhenUsed="1"/>
@@ -712,7 +642,7 @@
     <w:lsdException w:name="Title" w:uiPriority="10" w:qFormat="1"/>
     <w:lsdException w:name="Closing" w:semiHidden="1" w:unhideWhenUsed="1"/>
     <w:lsdException w:name="Signature" w:semiHidden="1" w:unhideWhenUsed="1"/>
-    <w:lsdException w:name="Default Paragraph Font" w:uiPriority="1" w:semiHidden="1" w:unhideWhenUsed="1"/>
+    <w:lsdException w:name="Default Paragraph Font" w:semiHidden="1" w:uiPriority="1" w:unhideWhenUsed="1"/>
     <w:lsdException w:name="Body Text" w:semiHidden="1" w:unhideWhenUsed="1"/>
     <w:lsdException w:name="Body Text Indent" w:semiHidden="1" w:unhideWhenUsed="1"/>
     <w:lsdException w:name="List Continue" w:semiHidden="1" w:unhideWhenUsed="1"/>
@@ -912,8 +842,8 @@
     <w:lsdException w:name="Subtle Reference" w:uiPriority="31" w:qFormat="1"/>
     <w:lsdException w:name="Intense Reference" w:uiPriority="32" w:qFormat="1"/>
     <w:lsdException w:name="Book Title" w:uiPriority="33" w:qFormat="1"/>
-    <w:lsdException w:name="Bibliography" w:uiPriority="37" w:semiHidden="1" w:unhideWhenUsed="1"/>
-    <w:lsdException w:name="TOC Heading" w:uiPriority="39" w:semiHidden="1" w:unhideWhenUsed="1" w:qFormat="1"/>
+    <w:lsdException w:name="Bibliography" w:semiHidden="1" w:uiPriority="37" w:unhideWhenUsed="1"/>
+    <w:lsdException w:name="TOC Heading" w:semiHidden="1" w:uiPriority="39" w:unhideWhenUsed="1" w:qFormat="1"/>
     <w:lsdException w:name="Plain Table 1" w:uiPriority="41"/>
     <w:lsdException w:name="Plain Table 2" w:uiPriority="42"/>
     <w:lsdException w:name="Plain Table 3" w:uiPriority="43"/>
@@ -1024,80 +954,83 @@
     <w:lsdException w:name="Unresolved Mention" w:semiHidden="1" w:unhideWhenUsed="1"/>
     <w:lsdException w:name="Smart Link" w:semiHidden="1" w:unhideWhenUsed="1"/>
   </w:latentStyles>
-  <w:style w:type="paragraph" w:styleId="Normal" w:default="1">
+  <w:style w:type="paragraph" w:default="1" w:styleId="Normal">
     <w:name w:val="Normal"/>
     <w:qFormat/>
-    <w:pPr>
-      <w:widowControl/>
-      <w:bidi w:val="0"/>
-      <w:spacing w:before="0" w:after="0"/>
-      <w:jc w:val="left"/>
-    </w:pPr>
-    <w:rPr>
-      <w:rFonts w:ascii="Calibri" w:hAnsi="Calibri" w:eastAsia="Calibri" w:cs="" w:asciiTheme="minorHAnsi" w:cstheme="minorBidi" w:eastAsiaTheme="minorHAnsi" w:hAnsiTheme="minorHAnsi"/>
-      <w:color w:val="auto"/>
-      <w:kern w:val="0"/>
-      <w:sz w:val="24"/>
-      <w:szCs w:val="24"/>
-      <w:lang w:val="en-AU" w:eastAsia="en-US" w:bidi="ar-SA"/>
-    </w:rPr>
   </w:style>
-  <w:style w:type="character" w:styleId="DefaultParagraphFont" w:default="1">
+  <w:style w:type="character" w:default="1" w:styleId="DefaultParagraphFont">
     <w:name w:val="Default Paragraph Font"/>
     <w:uiPriority w:val="1"/>
     <w:semiHidden/>
     <w:unhideWhenUsed/>
-    <w:qFormat/>
-    <w:rPr/>
   </w:style>
-  <w:style w:type="character" w:styleId="TitleChar" w:customStyle="1">
+  <w:style w:type="table" w:default="1" w:styleId="TableNormal">
+    <w:name w:val="Normal Table"/>
+    <w:uiPriority w:val="99"/>
+    <w:semiHidden/>
+    <w:unhideWhenUsed/>
+    <w:tblPr>
+      <w:tblInd w:w="0" w:type="dxa"/>
+      <w:tblCellMar>
+        <w:top w:w="0" w:type="dxa"/>
+        <w:left w:w="108" w:type="dxa"/>
+        <w:bottom w:w="0" w:type="dxa"/>
+        <w:right w:w="108" w:type="dxa"/>
+      </w:tblCellMar>
+    </w:tblPr>
+  </w:style>
+  <w:style w:type="numbering" w:default="1" w:styleId="NoList">
+    <w:name w:val="No List"/>
+    <w:uiPriority w:val="99"/>
+    <w:semiHidden/>
+    <w:unhideWhenUsed/>
+  </w:style>
+  <w:style w:type="character" w:customStyle="1" w:styleId="TitleChar">
     <w:name w:val="Title Char"/>
     <w:basedOn w:val="DefaultParagraphFont"/>
     <w:link w:val="Title"/>
     <w:uiPriority w:val="10"/>
     <w:qFormat/>
-    <w:rsid w:val="00712cc4"/>
+    <w:rsid w:val="00712CC4"/>
     <w:rPr>
-      <w:rFonts w:ascii="Calibri Light" w:hAnsi="Calibri Light" w:eastAsia="" w:cs="" w:asciiTheme="majorHAnsi" w:cstheme="majorBidi" w:eastAsiaTheme="majorEastAsia" w:hAnsiTheme="majorHAnsi"/>
+      <w:rFonts w:asciiTheme="majorHAnsi" w:eastAsiaTheme="majorEastAsia" w:hAnsiTheme="majorHAnsi" w:cstheme="majorBidi"/>
       <w:spacing w:val="-10"/>
       <w:kern w:val="2"/>
       <w:sz w:val="56"/>
       <w:szCs w:val="56"/>
     </w:rPr>
   </w:style>
-  <w:style w:type="paragraph" w:styleId="Heading">
+  <w:style w:type="paragraph" w:customStyle="1" w:styleId="Heading">
     <w:name w:val="Heading"/>
     <w:basedOn w:val="Normal"/>
-    <w:next w:val="TextBody"/>
+    <w:next w:val="BodyText"/>
     <w:qFormat/>
     <w:pPr>
-      <w:keepNext w:val="true"/>
+      <w:keepNext/>
       <w:spacing w:before="240" w:after="120"/>
     </w:pPr>
     <w:rPr>
-      <w:rFonts w:ascii="Liberation Sans" w:hAnsi="Liberation Sans" w:eastAsia="Noto Sans CJK SC" w:cs="Lohit Devanagari"/>
+      <w:rFonts w:ascii="Liberation Sans" w:eastAsia="Noto Sans CJK SC" w:hAnsi="Liberation Sans" w:cs="Lohit Devanagari"/>
       <w:sz w:val="28"/>
       <w:szCs w:val="28"/>
     </w:rPr>
   </w:style>
-  <w:style w:type="paragraph" w:styleId="TextBody">
+  <w:style w:type="paragraph" w:styleId="BodyText">
     <w:name w:val="Body Text"/>
     <w:basedOn w:val="Normal"/>
     <w:pPr>
-      <w:spacing w:lineRule="auto" w:line="276" w:before="0" w:after="140"/>
+      <w:spacing w:after="140" w:line="276" w:lineRule="auto"/>
     </w:pPr>
-    <w:rPr/>
   </w:style>
   <w:style w:type="paragraph" w:styleId="List">
     <w:name w:val="List"/>
-    <w:basedOn w:val="TextBody"/>
-    <w:pPr/>
+    <w:basedOn w:val="BodyText"/>
     <w:rPr>
       <w:rFonts w:cs="Lohit Devanagari"/>
     </w:rPr>
   </w:style>
   <w:style w:type="paragraph" w:styleId="Caption">
-    <w:name w:val="Caption"/>
+    <w:name w:val="caption"/>
     <w:basedOn w:val="Normal"/>
     <w:qFormat/>
     <w:pPr>
@@ -1108,11 +1041,9 @@
       <w:rFonts w:cs="Lohit Devanagari"/>
       <w:i/>
       <w:iCs/>
-      <w:sz w:val="24"/>
-      <w:szCs w:val="24"/>
     </w:rPr>
   </w:style>
-  <w:style w:type="paragraph" w:styleId="Index">
+  <w:style w:type="paragraph" w:customStyle="1" w:styleId="Index">
     <w:name w:val="Index"/>
     <w:basedOn w:val="Normal"/>
     <w:qFormat/>
@@ -1130,13 +1061,12 @@
     <w:link w:val="TitleChar"/>
     <w:uiPriority w:val="10"/>
     <w:qFormat/>
-    <w:rsid w:val="00712cc4"/>
+    <w:rsid w:val="00712CC4"/>
     <w:pPr>
-      <w:spacing w:before="0" w:after="0"/>
       <w:contextualSpacing/>
     </w:pPr>
     <w:rPr>
-      <w:rFonts w:ascii="Calibri Light" w:hAnsi="Calibri Light" w:eastAsia="" w:cs="" w:asciiTheme="majorHAnsi" w:cstheme="majorBidi" w:eastAsiaTheme="majorEastAsia" w:hAnsiTheme="majorHAnsi"/>
+      <w:rFonts w:asciiTheme="majorHAnsi" w:eastAsiaTheme="majorEastAsia" w:hAnsiTheme="majorHAnsi" w:cstheme="majorBidi"/>
       <w:spacing w:val="-10"/>
       <w:kern w:val="2"/>
       <w:sz w:val="56"/>
@@ -1148,35 +1078,11 @@
     <w:basedOn w:val="Normal"/>
     <w:uiPriority w:val="34"/>
     <w:qFormat/>
-    <w:rsid w:val="00712cc4"/>
+    <w:rsid w:val="00712CC4"/>
     <w:pPr>
-      <w:spacing w:before="0" w:after="0"/>
-      <w:ind w:left="720" w:hanging="0"/>
+      <w:ind w:left="720"/>
       <w:contextualSpacing/>
     </w:pPr>
-    <w:rPr/>
-  </w:style>
-  <w:style w:type="numbering" w:styleId="NoList" w:default="1">
-    <w:name w:val="No List"/>
-    <w:uiPriority w:val="99"/>
-    <w:semiHidden/>
-    <w:unhideWhenUsed/>
-    <w:qFormat/>
-  </w:style>
-  <w:style w:type="table" w:default="1" w:styleId="TableNormal">
-    <w:name w:val="Normal Table"/>
-    <w:uiPriority w:val="99"/>
-    <w:semiHidden/>
-    <w:unhideWhenUsed/>
-    <w:tblPr>
-      <w:tblInd w:w="0" w:type="dxa"/>
-      <w:tblCellMar>
-        <w:top w:w="0" w:type="dxa"/>
-        <w:left w:w="108" w:type="dxa"/>
-        <w:bottom w:w="0" w:type="dxa"/>
-        <w:right w:w="108" w:type="dxa"/>
-      </w:tblCellMar>
-    </w:tblPr>
   </w:style>
 </w:styles>
 </file>

</xml_diff>